<commit_message>
added completed viewing quiz for lesson 9
</commit_message>
<xml_diff>
--- a/lesson-9/Lesson_09_Viewing_Quiz.docx
+++ b/lesson-9/Lesson_09_Viewing_Quiz.docx
@@ -1,6 +1,6 @@
 
 <file path=word/document.xml><?xml version="1.0" encoding="utf-8"?>
-<w:document xmlns:wpc="http://schemas.microsoft.com/office/word/2010/wordprocessingCanvas" xmlns:mc="http://schemas.openxmlformats.org/markup-compatibility/2006" xmlns:o="urn:schemas-microsoft-com:office:office" xmlns:r="http://schemas.openxmlformats.org/officeDocument/2006/relationships" xmlns:m="http://schemas.openxmlformats.org/officeDocument/2006/math" xmlns:v="urn:schemas-microsoft-com:vml" xmlns:wp14="http://schemas.microsoft.com/office/word/2010/wordprocessingDrawing" xmlns:wp="http://schemas.openxmlformats.org/drawingml/2006/wordprocessingDrawing" xmlns:w10="urn:schemas-microsoft-com:office:word" xmlns:w="http://schemas.openxmlformats.org/wordprocessingml/2006/main" xmlns:w14="http://schemas.microsoft.com/office/word/2010/wordml" xmlns:w15="http://schemas.microsoft.com/office/word/2012/wordml" xmlns:wpg="http://schemas.microsoft.com/office/word/2010/wordprocessingGroup" xmlns:wpi="http://schemas.microsoft.com/office/word/2010/wordprocessingInk" xmlns:wne="http://schemas.microsoft.com/office/word/2006/wordml" xmlns:wps="http://schemas.microsoft.com/office/word/2010/wordprocessingShape" mc:Ignorable="w14 w15 wp14">
+<w:document xmlns:wpc="http://schemas.microsoft.com/office/word/2010/wordprocessingCanvas" xmlns:cx="http://schemas.microsoft.com/office/drawing/2014/chartex" xmlns:cx1="http://schemas.microsoft.com/office/drawing/2015/9/8/chartex" xmlns:cx2="http://schemas.microsoft.com/office/drawing/2015/10/21/chartex" xmlns:cx3="http://schemas.microsoft.com/office/drawing/2016/5/9/chartex" xmlns:cx4="http://schemas.microsoft.com/office/drawing/2016/5/10/chartex" xmlns:cx5="http://schemas.microsoft.com/office/drawing/2016/5/11/chartex" xmlns:cx6="http://schemas.microsoft.com/office/drawing/2016/5/12/chartex" xmlns:cx7="http://schemas.microsoft.com/office/drawing/2016/5/13/chartex" xmlns:cx8="http://schemas.microsoft.com/office/drawing/2016/5/14/chartex" xmlns:mc="http://schemas.openxmlformats.org/markup-compatibility/2006" xmlns:aink="http://schemas.microsoft.com/office/drawing/2016/ink" xmlns:am3d="http://schemas.microsoft.com/office/drawing/2017/model3d" xmlns:o="urn:schemas-microsoft-com:office:office" xmlns:r="http://schemas.openxmlformats.org/officeDocument/2006/relationships" xmlns:m="http://schemas.openxmlformats.org/officeDocument/2006/math" xmlns:v="urn:schemas-microsoft-com:vml" xmlns:wp14="http://schemas.microsoft.com/office/word/2010/wordprocessingDrawing" xmlns:wp="http://schemas.openxmlformats.org/drawingml/2006/wordprocessingDrawing" xmlns:w10="urn:schemas-microsoft-com:office:word" xmlns:w="http://schemas.openxmlformats.org/wordprocessingml/2006/main" xmlns:w14="http://schemas.microsoft.com/office/word/2010/wordml" xmlns:w15="http://schemas.microsoft.com/office/word/2012/wordml" xmlns:w16cid="http://schemas.microsoft.com/office/word/2016/wordml/cid" xmlns:w16se="http://schemas.microsoft.com/office/word/2015/wordml/symex" xmlns:wpg="http://schemas.microsoft.com/office/word/2010/wordprocessingGroup" xmlns:wpi="http://schemas.microsoft.com/office/word/2010/wordprocessingInk" xmlns:wne="http://schemas.microsoft.com/office/word/2006/wordml" xmlns:wps="http://schemas.microsoft.com/office/word/2010/wordprocessingShape" mc:Ignorable="w14 w15 w16se w16cid wp14">
   <w:body>
     <w:p>
       <w:pPr>
@@ -12,21 +12,13 @@
         <w:rPr>
           <w:b/>
         </w:rPr>
-        <w:t>Name</w:t>
-      </w:r>
-      <w:proofErr w:type="gramStart"/>
+        <w:t>Name:</w:t>
+      </w:r>
       <w:r>
         <w:rPr>
           <w:b/>
         </w:rPr>
-        <w:t>:_</w:t>
-      </w:r>
-      <w:proofErr w:type="gramEnd"/>
-      <w:r>
-        <w:rPr>
-          <w:b/>
-        </w:rPr>
-        <w:t>__________________________________________</w:t>
+        <w:t xml:space="preserve"> Patrick O’Brien</w:t>
       </w:r>
     </w:p>
     <w:p>
@@ -50,28 +42,15 @@
         </w:numPr>
       </w:pPr>
       <w:r>
-        <w:t>After you’ve watched all the videos, please answer this question</w:t>
-      </w:r>
-      <w:proofErr w:type="gramStart"/>
-      <w:r>
-        <w:t>:</w:t>
-      </w:r>
-      <w:proofErr w:type="gramEnd"/>
+        <w:t>After you’ve watched all the videos, please answer this question:</w:t>
+      </w:r>
       <w:r>
         <w:br/>
         <w:t>Of all the videos that you watched, if you could pick one video to be re-recorded by the instructor outside of class which would you choose?  Why?</w:t>
       </w:r>
       <w:r>
         <w:br/>
-        <w:t xml:space="preserve">(Keep in mind the recording outside of class will omit any pauses from the instructor answering student questions, have less hemming and hawing, </w:t>
-      </w:r>
-      <w:proofErr w:type="spellStart"/>
-      <w:r>
-        <w:t>etc</w:t>
-      </w:r>
-      <w:proofErr w:type="spellEnd"/>
-      <w:r>
-        <w:t>, and generally be more concise)</w:t>
+        <w:t>(Keep in mind the recording outside of class will omit any pauses from the instructor answering student questions, have less hemming and hawing, etc, and generally be more concise)</w:t>
       </w:r>
     </w:p>
     <w:tbl>
@@ -98,7 +77,7 @@
           </w:tcPr>
           <w:p>
             <w:r>
-              <w:t>&lt; Write your answer here &gt;</w:t>
+              <w:t>Audio popping on binarySearch_example</w:t>
             </w:r>
           </w:p>
         </w:tc>
@@ -181,7 +160,10 @@
           </w:tcPr>
           <w:p>
             <w:r>
-              <w:t>&lt; Write your answer here &gt;</w:t>
+              <w:t>Linear search checks each item one at a time, each slot in the array to see if it is the right one.</w:t>
+            </w:r>
+            <w:r>
+              <w:t xml:space="preserve"> If the current slot is not the correct one, then it moves to the next.</w:t>
             </w:r>
           </w:p>
         </w:tc>
@@ -233,13 +215,7 @@
           </w:tcPr>
           <w:p>
             <w:r>
-              <w:t xml:space="preserve">&lt; </w:t>
-            </w:r>
-            <w:r>
-              <w:t xml:space="preserve">Etc. </w:t>
-            </w:r>
-            <w:r>
-              <w:t>&gt;</w:t>
+              <w:t>N represents the number of elements in the array.</w:t>
             </w:r>
           </w:p>
         </w:tc>
@@ -254,15 +230,7 @@
         </w:numPr>
       </w:pPr>
       <w:r>
-        <w:t xml:space="preserve">Why </w:t>
-      </w:r>
-      <w:proofErr w:type="gramStart"/>
-      <w:r>
-        <w:t>is this search method</w:t>
-      </w:r>
-      <w:proofErr w:type="gramEnd"/>
-      <w:r>
-        <w:t xml:space="preserve"> called “linear” search?</w:t>
+        <w:t>Why is this search method called “linear” search?</w:t>
       </w:r>
     </w:p>
     <w:tbl>
@@ -287,7 +255,11 @@
           <w:tcPr>
             <w:tcW w:w="8856" w:type="dxa"/>
           </w:tcPr>
-          <w:p/>
+          <w:p>
+            <w:r>
+              <w:t>Because the amount of time required to complete it increases in a linear fashion</w:t>
+            </w:r>
+          </w:p>
         </w:tc>
       </w:tr>
     </w:tbl>
@@ -325,7 +297,11 @@
           <w:tcPr>
             <w:tcW w:w="8856" w:type="dxa"/>
           </w:tcPr>
-          <w:p/>
+          <w:p>
+            <w:r>
+              <w:t>Any arrays that follow a linear method of storage (probably not a tree or a graph, though I’m not entirely sure).</w:t>
+            </w:r>
+          </w:p>
         </w:tc>
       </w:tr>
     </w:tbl>
@@ -338,6 +314,7 @@
         </w:numPr>
       </w:pPr>
       <w:r>
+        <w:lastRenderedPageBreak/>
         <w:t>In addition to the properties needed for a linear search, what must also be true of an array in order to use a binary search on it?</w:t>
       </w:r>
     </w:p>
@@ -363,7 +340,17 @@
           <w:tcPr>
             <w:tcW w:w="8856" w:type="dxa"/>
           </w:tcPr>
-          <w:p/>
+          <w:p>
+            <w:r>
+              <w:t>Properties of being sorted into some order (ascending in the case of the video).</w:t>
+            </w:r>
+            <w:r>
+              <w:t xml:space="preserve"> Any order works as long as it’s well defined.</w:t>
+            </w:r>
+            <w:r>
+              <w:t xml:space="preserve"> </w:t>
+            </w:r>
+          </w:p>
         </w:tc>
       </w:tr>
     </w:tbl>
@@ -404,7 +391,17 @@
           <w:tcPr>
             <w:tcW w:w="8856" w:type="dxa"/>
           </w:tcPr>
-          <w:p/>
+          <w:p>
+            <w:r>
+              <w:t>Binary search starts in the middle, if it is, then it’s done. Then it’s either to the left or to the right.</w:t>
+            </w:r>
+            <w:r>
+              <w:t xml:space="preserve"> It clearly can’t be both.</w:t>
+            </w:r>
+            <w:r>
+              <w:t xml:space="preserve"> It will choose the side that has a range where the number exists.</w:t>
+            </w:r>
+          </w:p>
         </w:tc>
       </w:tr>
     </w:tbl>
@@ -442,7 +439,14 @@
           <w:tcPr>
             <w:tcW w:w="8856" w:type="dxa"/>
           </w:tcPr>
-          <w:p/>
+          <w:p>
+            <w:r>
+              <w:t xml:space="preserve">Go one less than the thing that was just checked. </w:t>
+            </w:r>
+            <w:r>
+              <w:t>For instance if looking for 7 and you just checked 11, you would check the next number in that range, 0-10, and you would check 10.</w:t>
+            </w:r>
+          </w:p>
         </w:tc>
       </w:tr>
     </w:tbl>
@@ -483,7 +487,17 @@
           <w:tcPr>
             <w:tcW w:w="8856" w:type="dxa"/>
           </w:tcPr>
-          <w:p/>
+          <w:p>
+            <w:r>
+              <w:t xml:space="preserve">It will repeatedly split the array in two. </w:t>
+            </w:r>
+            <w:r>
+              <w:t xml:space="preserve">It will either be to the left or to </w:t>
+            </w:r>
+            <w:r>
+              <w:t>the right of the new middle.</w:t>
+            </w:r>
+          </w:p>
         </w:tc>
       </w:tr>
     </w:tbl>
@@ -521,7 +535,11 @@
           <w:tcPr>
             <w:tcW w:w="8856" w:type="dxa"/>
           </w:tcPr>
-          <w:p/>
+          <w:p>
+            <w:r>
+              <w:t>Making sure things still work when there is only one test case left. Also when the case is actually not present.</w:t>
+            </w:r>
+          </w:p>
         </w:tc>
       </w:tr>
     </w:tbl>
@@ -649,7 +667,37 @@
           <w:tcPr>
             <w:tcW w:w="8856" w:type="dxa"/>
           </w:tcPr>
-          <w:p/>
+          <w:p>
+            <w:r>
+              <w:lastRenderedPageBreak/>
+              <w:t>Target value: 17</w:t>
+            </w:r>
+          </w:p>
+          <w:p>
+            <w:r>
+              <w:t>Max Index: 15</w:t>
+            </w:r>
+          </w:p>
+          <w:p>
+            <w:r>
+              <w:t>Min Index: 0</w:t>
+            </w:r>
+          </w:p>
+          <w:p>
+            <w:r>
+              <w:t>Index ½ in between: 7</w:t>
+            </w:r>
+          </w:p>
+          <w:p>
+            <w:r>
+              <w:t>Value at that middle index: False</w:t>
+            </w:r>
+          </w:p>
+          <w:p>
+            <w:r>
+              <w:t>Next iteration change Max to: 6</w:t>
+            </w:r>
+          </w:p>
         </w:tc>
       </w:tr>
     </w:tbl>
@@ -697,7 +745,16 @@
           <w:tcPr>
             <w:tcW w:w="8856" w:type="dxa"/>
           </w:tcPr>
-          <w:p/>
+          <w:p>
+            <w:r>
+              <w:t>Does not change to 7 because 7 is the index ½ between the two ranges. It starts at 7.</w:t>
+            </w:r>
+          </w:p>
+          <w:p>
+            <w:r>
+              <w:t xml:space="preserve">Then because the value is not on the right size, it swaps to left, where the max starts at index 6 in the array, one to the left of the middle index 7. </w:t>
+            </w:r>
+          </w:p>
         </w:tc>
       </w:tr>
     </w:tbl>
@@ -710,7 +767,6 @@
         </w:numPr>
       </w:pPr>
       <w:r>
-        <w:lastRenderedPageBreak/>
         <w:t xml:space="preserve"> </w:t>
       </w:r>
       <w:r>
@@ -739,7 +795,17 @@
           <w:tcPr>
             <w:tcW w:w="8856" w:type="dxa"/>
           </w:tcPr>
-          <w:p/>
+          <w:p>
+            <w:r>
+              <w:t>Min changes to 4. 4 might contain the value but it doesn’t</w:t>
+            </w:r>
+            <w:r>
+              <w:t xml:space="preserve">. What happens is checked all values, checked middle on 7, intuitively need to check the values on the right hand side. Move up to min so we check 4-6. </w:t>
+            </w:r>
+            <w:r>
+              <w:t>If target value had been 3, continue to move max down.</w:t>
+            </w:r>
+          </w:p>
         </w:tc>
       </w:tr>
     </w:tbl>
@@ -782,7 +848,11 @@
           <w:tcPr>
             <w:tcW w:w="8856" w:type="dxa"/>
           </w:tcPr>
-          <w:p/>
+          <w:p>
+            <w:r>
+              <w:t>Because it requires the array to already be ordered. If it’s not, the binary search algorithm will not work.</w:t>
+            </w:r>
+          </w:p>
         </w:tc>
       </w:tr>
     </w:tbl>
@@ -853,7 +923,17 @@
           <w:tcPr>
             <w:tcW w:w="8856" w:type="dxa"/>
           </w:tcPr>
-          <w:p/>
+          <w:p>
+            <w:r>
+              <w:lastRenderedPageBreak/>
+              <w:t>BubbleSort</w:t>
+            </w:r>
+          </w:p>
+          <w:p>
+            <w:r>
+              <w:t>Run through the array a whole bunch of times, if there are two things out of order, swap them. In this manner you can run through and sort the array so that something like binary search can be used.</w:t>
+            </w:r>
+          </w:p>
         </w:tc>
       </w:tr>
     </w:tbl>
@@ -895,7 +975,19 @@
           <w:tcPr>
             <w:tcW w:w="8856" w:type="dxa"/>
           </w:tcPr>
-          <w:p/>
+          <w:p>
+            <w:r>
+              <w:t xml:space="preserve">Indexes are swapped inside the computer after </w:t>
+            </w:r>
+            <w:r>
+              <w:t xml:space="preserve">the two numbers are compared. </w:t>
+            </w:r>
+          </w:p>
+          <w:p>
+            <w:r>
+              <w:t xml:space="preserve">On paper you write out the entire index and swap the numbers for each new comparison. This way the changes are apparent. </w:t>
+            </w:r>
+          </w:p>
         </w:tc>
       </w:tr>
     </w:tbl>
@@ -939,7 +1031,11 @@
           <w:tcPr>
             <w:tcW w:w="8856" w:type="dxa"/>
           </w:tcPr>
-          <w:p/>
+          <w:p>
+            <w:r>
+              <w:t>The first pass compares all the elements in the array.</w:t>
+            </w:r>
+          </w:p>
         </w:tc>
       </w:tr>
     </w:tbl>
@@ -977,7 +1073,16 @@
           <w:tcPr>
             <w:tcW w:w="8856" w:type="dxa"/>
           </w:tcPr>
-          <w:p/>
+          <w:p>
+            <w:r>
+              <w:t>The largest value is always out of order respect to the number next to it. (what?)</w:t>
+            </w:r>
+          </w:p>
+          <w:p>
+            <w:r>
+              <w:t>By the end of the first pass, the largest value will be at the end of the array.</w:t>
+            </w:r>
+          </w:p>
         </w:tc>
       </w:tr>
     </w:tbl>
@@ -1024,7 +1129,20 @@
           <w:tcPr>
             <w:tcW w:w="8856" w:type="dxa"/>
           </w:tcPr>
-          <w:p/>
+          <w:p>
+            <w:r>
+              <w:t>The values are still not sorted, but the</w:t>
+            </w:r>
+            <w:r>
+              <w:t xml:space="preserve"> first</w:t>
+            </w:r>
+            <w:r>
+              <w:t xml:space="preserve"> largest number is sorted to be in order at the end of the array.</w:t>
+            </w:r>
+            <w:r>
+              <w:t xml:space="preserve"> </w:t>
+            </w:r>
+          </w:p>
         </w:tc>
       </w:tr>
     </w:tbl>
@@ -1037,16 +1155,7 @@
         </w:numPr>
       </w:pPr>
       <w:r>
-        <w:lastRenderedPageBreak/>
-        <w:t xml:space="preserve">In the </w:t>
-      </w:r>
-      <w:proofErr w:type="spellStart"/>
-      <w:r>
-        <w:t>pseudocode</w:t>
-      </w:r>
-      <w:proofErr w:type="spellEnd"/>
-      <w:r>
-        <w:t>, what is the outer loop used for?</w:t>
+        <w:t>In the pseudocode, what is the outer loop used for?</w:t>
       </w:r>
       <w:r>
         <w:br/>
@@ -1075,7 +1184,25 @@
           <w:tcPr>
             <w:tcW w:w="8856" w:type="dxa"/>
           </w:tcPr>
-          <w:p/>
+          <w:p>
+            <w:r>
+              <w:t>Loop N times, where N is the number of elements in the array.</w:t>
+            </w:r>
+          </w:p>
+          <w:p>
+            <w:r>
+              <w:t xml:space="preserve">It is used as a counting loop. If there are 20 elements in the array, N elements, N passes through </w:t>
+            </w:r>
+            <w:r>
+              <w:lastRenderedPageBreak/>
+              <w:t xml:space="preserve">the array. </w:t>
+            </w:r>
+          </w:p>
+          <w:p>
+            <w:r>
+              <w:t>Never use the loop’s counter inside the inner loop because the one inside handles the single pass in the array. If the counting loop was inside the inner loop, it wouldn’t loop N times.</w:t>
+            </w:r>
+          </w:p>
         </w:tc>
       </w:tr>
     </w:tbl>
@@ -1116,7 +1243,11 @@
           <w:tcPr>
             <w:tcW w:w="8856" w:type="dxa"/>
           </w:tcPr>
-          <w:p/>
+          <w:p>
+            <w:r>
+              <w:t>Make sure to optimize to check whether something is already sorted. If something is already sorted you don’t need to sort it, optimizing the time it takes to run and check the array.</w:t>
+            </w:r>
+          </w:p>
         </w:tc>
       </w:tr>
     </w:tbl>
@@ -1263,7 +1394,11 @@
           <w:tcPr>
             <w:tcW w:w="8856" w:type="dxa"/>
           </w:tcPr>
-          <w:p/>
+          <w:p>
+            <w:r>
+              <w:t>After you’ve swapped on set of numbers. Write out the numbers in the next array and then repeat.</w:t>
+            </w:r>
+          </w:p>
         </w:tc>
       </w:tr>
     </w:tbl>
@@ -1304,7 +1439,11 @@
           <w:tcPr>
             <w:tcW w:w="8856" w:type="dxa"/>
           </w:tcPr>
-          <w:p/>
+          <w:p>
+            <w:r>
+              <w:t>17 and 12, because that is where the counting loop starts.</w:t>
+            </w:r>
+          </w:p>
         </w:tc>
       </w:tr>
     </w:tbl>
@@ -1342,7 +1481,14 @@
           <w:tcPr>
             <w:tcW w:w="8856" w:type="dxa"/>
           </w:tcPr>
-          <w:p/>
+          <w:p>
+            <w:r>
+              <w:t>21 and -3, because they are the next set to be compared and swapped in the counting loop</w:t>
+            </w:r>
+            <w:r>
+              <w:t>.</w:t>
+            </w:r>
+          </w:p>
         </w:tc>
       </w:tr>
     </w:tbl>
@@ -1383,7 +1529,11 @@
           <w:tcPr>
             <w:tcW w:w="8856" w:type="dxa"/>
           </w:tcPr>
-          <w:p/>
+          <w:p>
+            <w:r>
+              <w:t>21 and 0</w:t>
+            </w:r>
+          </w:p>
         </w:tc>
       </w:tr>
     </w:tbl>
@@ -1396,7 +1546,6 @@
         </w:numPr>
       </w:pPr>
       <w:r>
-        <w:lastRenderedPageBreak/>
         <w:t>Between “Swap 2” and “Swap 3”, why do we “rewind, and go back to the beginning of the array”?</w:t>
       </w:r>
     </w:p>
@@ -1422,7 +1571,11 @@
           <w:tcPr>
             <w:tcW w:w="8856" w:type="dxa"/>
           </w:tcPr>
-          <w:p/>
+          <w:p>
+            <w:r>
+              <w:t>To move the next largest number to the end of the array and continue sorting.</w:t>
+            </w:r>
+          </w:p>
         </w:tc>
       </w:tr>
     </w:tbl>
@@ -1463,7 +1616,11 @@
           <w:tcPr>
             <w:tcW w:w="8856" w:type="dxa"/>
           </w:tcPr>
-          <w:p/>
+          <w:p>
+            <w:r>
+              <w:t>Pass #2 ends on the second to last index.</w:t>
+            </w:r>
+          </w:p>
         </w:tc>
       </w:tr>
     </w:tbl>
@@ -1531,7 +1688,17 @@
           <w:tcPr>
             <w:tcW w:w="8856" w:type="dxa"/>
           </w:tcPr>
-          <w:p/>
+          <w:p>
+            <w:r>
+              <w:t xml:space="preserve">You can’t guarantee that any </w:t>
+            </w:r>
+            <w:r>
+              <w:t>set</w:t>
+            </w:r>
+            <w:r>
+              <w:t xml:space="preserve"> of values are going to be passed to it.</w:t>
+            </w:r>
+          </w:p>
         </w:tc>
       </w:tr>
     </w:tbl>
@@ -1575,6 +1742,36 @@
           <w:tcPr>
             <w:tcW w:w="8856" w:type="dxa"/>
           </w:tcPr>
+          <w:p>
+            <w:r>
+              <w:t>BubbleSort(int[]nums)</w:t>
+            </w:r>
+          </w:p>
+          <w:p>
+            <w:r>
+              <w:t>{</w:t>
+            </w:r>
+          </w:p>
+          <w:p>
+            <w:r>
+              <w:t>If (nums.Length == 0)</w:t>
+            </w:r>
+          </w:p>
+          <w:p>
+            <w:r>
+              <w:t>Return;</w:t>
+            </w:r>
+          </w:p>
+          <w:p>
+            <w:r>
+              <w:t>}</w:t>
+            </w:r>
+          </w:p>
+          <w:p>
+            <w:r>
+              <w:t>It would crash because it is trying to check the length of a null parameter (the space it is trying to check does not exist, and that is the first test.)</w:t>
+            </w:r>
+          </w:p>
           <w:p/>
         </w:tc>
       </w:tr>
@@ -1588,15 +1785,7 @@
         </w:numPr>
       </w:pPr>
       <w:r>
-        <w:t xml:space="preserve">Give an example of C# code that will check if </w:t>
-      </w:r>
-      <w:proofErr w:type="spellStart"/>
-      <w:r>
-        <w:t>BubbleSort’s</w:t>
-      </w:r>
-      <w:proofErr w:type="spellEnd"/>
-      <w:r>
-        <w:t xml:space="preserve"> parameter is null or not:</w:t>
+        <w:t>Give an example of C# code that will check if BubbleSort’s parameter is null or not:</w:t>
       </w:r>
     </w:p>
     <w:tbl>
@@ -1621,7 +1810,27 @@
           <w:tcPr>
             <w:tcW w:w="8856" w:type="dxa"/>
           </w:tcPr>
-          <w:p/>
+          <w:p>
+            <w:r>
+              <w:t>If (nums != null)</w:t>
+            </w:r>
+          </w:p>
+          <w:p>
+            <w:r>
+              <w:lastRenderedPageBreak/>
+              <w:t>{</w:t>
+            </w:r>
+          </w:p>
+          <w:p>
+            <w:r>
+              <w:t>Return;</w:t>
+            </w:r>
+          </w:p>
+          <w:p>
+            <w:r>
+              <w:t xml:space="preserve">Then run the code that comes after. </w:t>
+            </w:r>
+          </w:p>
         </w:tc>
       </w:tr>
     </w:tbl>
@@ -1662,7 +1871,21 @@
           <w:tcPr>
             <w:tcW w:w="8856" w:type="dxa"/>
           </w:tcPr>
-          <w:p/>
+          <w:p>
+            <w:r>
+              <w:t>If (nums == null || nums.Length == 0)</w:t>
+            </w:r>
+          </w:p>
+          <w:p>
+            <w:r>
+              <w:t>Return;</w:t>
+            </w:r>
+          </w:p>
+          <w:p>
+            <w:r>
+              <w:t>It does not crash because nothing else in the program is run. The method returns and stops executing before the null value is used beyond the check.</w:t>
+            </w:r>
+          </w:p>
         </w:tc>
       </w:tr>
     </w:tbl>
@@ -1704,7 +1927,11 @@
           <w:tcPr>
             <w:tcW w:w="8856" w:type="dxa"/>
           </w:tcPr>
-          <w:p/>
+          <w:p>
+            <w:r>
+              <w:t>Int[] nums = new int[0];</w:t>
+            </w:r>
+          </w:p>
         </w:tc>
       </w:tr>
     </w:tbl>
@@ -1721,7 +1948,6 @@
           <w:b/>
           <w:bCs/>
         </w:rPr>
-        <w:lastRenderedPageBreak/>
         <w:t>VIDEO: Big "Oh" notation</w:t>
       </w:r>
     </w:p>
@@ -1775,7 +2001,7 @@
               <w:rPr>
                 <w:lang w:bidi="he-IL"/>
               </w:rPr>
-              <w:t>&lt; Write your answer here &gt;</w:t>
+              <w:t xml:space="preserve"> It’s a way to describe how much time or space an algorithm is going to be able to consume.</w:t>
             </w:r>
           </w:p>
         </w:tc>
@@ -1827,6 +2053,18 @@
                 <w:lang w:bidi="he-IL"/>
               </w:rPr>
             </w:pPr>
+            <w:r>
+              <w:rPr>
+                <w:lang w:bidi="he-IL"/>
+              </w:rPr>
+              <w:t>Make decisions on whether it’s best to sort the array and do a binary search, or just do a linear search.</w:t>
+            </w:r>
+            <w:r>
+              <w:rPr>
+                <w:lang w:bidi="he-IL"/>
+              </w:rPr>
+              <w:t xml:space="preserve"> Be able to make decisions before any software has been written.</w:t>
+            </w:r>
           </w:p>
         </w:tc>
       </w:tr>
@@ -1877,6 +2115,12 @@
                 <w:lang w:bidi="he-IL"/>
               </w:rPr>
             </w:pPr>
+            <w:r>
+              <w:rPr>
+                <w:lang w:bidi="he-IL"/>
+              </w:rPr>
+              <w:t>The planning phase of the software development lifecycle.</w:t>
+            </w:r>
           </w:p>
         </w:tc>
       </w:tr>
@@ -1890,6 +2134,7 @@
         </w:numPr>
       </w:pPr>
       <w:r>
+        <w:lastRenderedPageBreak/>
         <w:t>For the 'simple example' of printing out everything in array, what will control how many times the body of the loop runs?</w:t>
       </w:r>
     </w:p>
@@ -1927,6 +2172,12 @@
                 <w:lang w:bidi="he-IL"/>
               </w:rPr>
             </w:pPr>
+            <w:r>
+              <w:rPr>
+                <w:lang w:bidi="he-IL"/>
+              </w:rPr>
+              <w:t>The length of the array.</w:t>
+            </w:r>
           </w:p>
         </w:tc>
       </w:tr>
@@ -1981,6 +2232,38 @@
                 <w:lang w:bidi="he-IL"/>
               </w:rPr>
             </w:pPr>
+            <w:r>
+              <w:rPr>
+                <w:lang w:bidi="he-IL"/>
+              </w:rPr>
+              <w:t xml:space="preserve">No, it’s not. </w:t>
+            </w:r>
+          </w:p>
+          <w:p>
+            <w:pPr>
+              <w:rPr>
+                <w:lang w:bidi="he-IL"/>
+              </w:rPr>
+            </w:pPr>
+            <w:r>
+              <w:rPr>
+                <w:lang w:bidi="he-IL"/>
+              </w:rPr>
+              <w:t>Big Oh is better for larger arrays.</w:t>
+            </w:r>
+          </w:p>
+          <w:p>
+            <w:pPr>
+              <w:rPr>
+                <w:lang w:bidi="he-IL"/>
+              </w:rPr>
+            </w:pPr>
+            <w:r>
+              <w:rPr>
+                <w:lang w:bidi="he-IL"/>
+              </w:rPr>
+              <w:t>All the things that are declared for the big oh to work could be avoid for analyzing smaller arrays, but for larger arrays, the scope of usage becomes less meaningful.</w:t>
+            </w:r>
           </w:p>
         </w:tc>
       </w:tr>
@@ -2031,6 +2314,69 @@
                 <w:lang w:bidi="he-IL"/>
               </w:rPr>
             </w:pPr>
+            <w:r>
+              <w:rPr>
+                <w:lang w:bidi="he-IL"/>
+              </w:rPr>
+              <w:t xml:space="preserve">N * number of times it takes to </w:t>
+            </w:r>
+            <w:r>
+              <w:rPr>
+                <w:lang w:bidi="he-IL"/>
+              </w:rPr>
+              <w:t>run once per the loop.</w:t>
+            </w:r>
+          </w:p>
+          <w:p>
+            <w:pPr>
+              <w:rPr>
+                <w:lang w:bidi="he-IL"/>
+              </w:rPr>
+            </w:pPr>
+            <w:r>
+              <w:rPr>
+                <w:lang w:bidi="he-IL"/>
+              </w:rPr>
+              <w:t>N * 72(instructions per time per loop)</w:t>
+            </w:r>
+          </w:p>
+          <w:p>
+            <w:pPr>
+              <w:rPr>
+                <w:lang w:bidi="he-IL"/>
+              </w:rPr>
+            </w:pPr>
+            <w:r>
+              <w:rPr>
+                <w:lang w:bidi="he-IL"/>
+              </w:rPr>
+              <w:t>The other coefficients don’t affect the outcome as much.</w:t>
+            </w:r>
+          </w:p>
+          <w:p>
+            <w:pPr>
+              <w:rPr>
+                <w:lang w:bidi="he-IL"/>
+              </w:rPr>
+            </w:pPr>
+            <w:r>
+              <w:rPr>
+                <w:lang w:bidi="he-IL"/>
+              </w:rPr>
+              <w:t>O(N) N</w:t>
+            </w:r>
+            <w:r>
+              <w:rPr>
+                <w:lang w:bidi="he-IL"/>
+              </w:rPr>
+              <w:sym w:font="Wingdings" w:char="F0E0"/>
+            </w:r>
+            <w:r>
+              <w:rPr>
+                <w:lang w:bidi="he-IL"/>
+              </w:rPr>
+              <w:t xml:space="preserve"> cN + c</w:t>
+            </w:r>
           </w:p>
         </w:tc>
       </w:tr>
@@ -2044,15 +2390,7 @@
         </w:numPr>
       </w:pPr>
       <w:r>
-        <w:t xml:space="preserve"> If we say that an algorithm takes </w:t>
-      </w:r>
-      <w:proofErr w:type="gramStart"/>
-      <w:r>
-        <w:t>O(</w:t>
-      </w:r>
-      <w:proofErr w:type="gramEnd"/>
-      <w:r>
-        <w:t xml:space="preserve"> N ) time (where N is the length of the array), what are we actually saying about the exact time that it takes to run the algorithm.</w:t>
+        <w:t xml:space="preserve"> If we say that an algorithm takes O( N ) time (where N is the length of the array), what are we actually saying about the exact time that it takes to run the algorithm.</w:t>
       </w:r>
     </w:p>
     <w:tbl>
@@ -2089,6 +2427,36 @@
                 <w:lang w:bidi="he-IL"/>
               </w:rPr>
             </w:pPr>
+            <w:r>
+              <w:rPr>
+                <w:lang w:bidi="he-IL"/>
+              </w:rPr>
+              <w:t xml:space="preserve">O (N) is </w:t>
+            </w:r>
+            <w:r>
+              <w:rPr>
+                <w:lang w:bidi="he-IL"/>
+              </w:rPr>
+              <w:t>cN</w:t>
+            </w:r>
+            <w:r>
+              <w:rPr>
+                <w:lang w:bidi="he-IL"/>
+              </w:rPr>
+              <w:t xml:space="preserve"> + c, where it takes all the coefficients into account to calculate the total run time of the </w:t>
+            </w:r>
+            <w:r>
+              <w:rPr>
+                <w:lang w:bidi="he-IL"/>
+              </w:rPr>
+              <w:t>algorithm</w:t>
+            </w:r>
+            <w:r>
+              <w:rPr>
+                <w:lang w:bidi="he-IL"/>
+              </w:rPr>
+              <w:t>.</w:t>
+            </w:r>
           </w:p>
         </w:tc>
       </w:tr>
@@ -2139,6 +2507,12 @@
                 <w:lang w:bidi="he-IL"/>
               </w:rPr>
             </w:pPr>
+            <w:r>
+              <w:rPr>
+                <w:lang w:bidi="he-IL"/>
+              </w:rPr>
+              <w:t>An upper bound on how long it might take. It could take less.</w:t>
+            </w:r>
           </w:p>
         </w:tc>
       </w:tr>
@@ -2176,6 +2550,7 @@
         </w:numPr>
       </w:pPr>
       <w:r>
+        <w:lastRenderedPageBreak/>
         <w:t>What is one complication that arises when analyzing the run-time of linear search?</w:t>
       </w:r>
     </w:p>
@@ -2213,6 +2588,12 @@
                 <w:lang w:bidi="he-IL"/>
               </w:rPr>
             </w:pPr>
+            <w:r>
+              <w:rPr>
+                <w:lang w:bidi="he-IL"/>
+              </w:rPr>
+              <w:t>The target value could be at the very start of the array. So it would only take one check to find the necessary value. Therefore in this singular case, the linear search would be extremely fast as opposed to extremely lengthy as it would normally take.</w:t>
+            </w:r>
           </w:p>
         </w:tc>
       </w:tr>
@@ -2263,6 +2644,24 @@
                 <w:lang w:bidi="he-IL"/>
               </w:rPr>
             </w:pPr>
+            <w:r>
+              <w:rPr>
+                <w:lang w:bidi="he-IL"/>
+              </w:rPr>
+              <w:t xml:space="preserve">We </w:t>
+            </w:r>
+            <w:r>
+              <w:rPr>
+                <w:lang w:bidi="he-IL"/>
+              </w:rPr>
+              <w:t>assume</w:t>
+            </w:r>
+            <w:r>
+              <w:rPr>
+                <w:lang w:bidi="he-IL"/>
+              </w:rPr>
+              <w:t xml:space="preserve"> that the array contains a collection of entirely random numbers.</w:t>
+            </w:r>
           </w:p>
         </w:tc>
       </w:tr>
@@ -2313,6 +2712,12 @@
                 <w:lang w:bidi="he-IL"/>
               </w:rPr>
             </w:pPr>
+            <w:r>
+              <w:rPr>
+                <w:lang w:bidi="he-IL"/>
+              </w:rPr>
+              <w:t>That the target value is about halfway through the array on average.</w:t>
+            </w:r>
           </w:p>
         </w:tc>
       </w:tr>
@@ -2363,6 +2768,18 @@
                 <w:lang w:bidi="he-IL"/>
               </w:rPr>
             </w:pPr>
+            <w:r>
+              <w:rPr>
+                <w:lang w:bidi="he-IL"/>
+              </w:rPr>
+              <w:t>Because O(N) hides the coefficient no matter what.</w:t>
+            </w:r>
+            <w:r>
+              <w:rPr>
+                <w:lang w:bidi="he-IL"/>
+              </w:rPr>
+              <w:t xml:space="preserve"> </w:t>
+            </w:r>
           </w:p>
         </w:tc>
       </w:tr>
@@ -2413,6 +2830,12 @@
                 <w:lang w:bidi="he-IL"/>
               </w:rPr>
             </w:pPr>
+            <w:r>
+              <w:rPr>
+                <w:lang w:bidi="he-IL"/>
+              </w:rPr>
+              <w:t>The array size column represents the size of the array (number of indexes).</w:t>
+            </w:r>
           </w:p>
         </w:tc>
       </w:tr>
@@ -2463,6 +2886,12 @@
                 <w:lang w:bidi="he-IL"/>
               </w:rPr>
             </w:pPr>
+            <w:r>
+              <w:rPr>
+                <w:lang w:bidi="he-IL"/>
+              </w:rPr>
+              <w:t>How much time it takes to find the target number.</w:t>
+            </w:r>
           </w:p>
         </w:tc>
       </w:tr>
@@ -2476,7 +2905,6 @@
         </w:numPr>
       </w:pPr>
       <w:r>
-        <w:lastRenderedPageBreak/>
         <w:t>When examining the Excel spreadsheet in the video, what do the values in the “Not Found” column mean?</w:t>
       </w:r>
     </w:p>
@@ -2514,6 +2942,19 @@
                 <w:lang w:bidi="he-IL"/>
               </w:rPr>
             </w:pPr>
+            <w:r>
+              <w:rPr>
+                <w:lang w:bidi="he-IL"/>
+              </w:rPr>
+              <w:t xml:space="preserve">The not found column is how long it takes to go through the entire array assuming you searched </w:t>
+            </w:r>
+            <w:r>
+              <w:rPr>
+                <w:lang w:bidi="he-IL"/>
+              </w:rPr>
+              <w:lastRenderedPageBreak/>
+              <w:t>for a target number that was not originally present the array.</w:t>
+            </w:r>
           </w:p>
         </w:tc>
       </w:tr>
@@ -2576,6 +3017,25 @@
                 <w:lang w:bidi="he-IL"/>
               </w:rPr>
             </w:pPr>
+            <w:r>
+              <w:rPr>
+                <w:lang w:bidi="he-IL"/>
+              </w:rPr>
+              <w:t>N is the number of elements in the array.</w:t>
+            </w:r>
+          </w:p>
+          <w:p>
+            <w:pPr>
+              <w:rPr>
+                <w:lang w:bidi="he-IL"/>
+              </w:rPr>
+            </w:pPr>
+            <w:r>
+              <w:rPr>
+                <w:lang w:bidi="he-IL"/>
+              </w:rPr>
+              <w:t>The running time of the linear search algorithm is directly dependent on N. If you were to double the size of the array, the running time of the linear search algorithm would also double.</w:t>
+            </w:r>
           </w:p>
         </w:tc>
       </w:tr>
@@ -2650,6 +3110,24 @@
                 <w:lang w:bidi="he-IL"/>
               </w:rPr>
             </w:pPr>
+            <w:r>
+              <w:rPr>
+                <w:lang w:bidi="he-IL"/>
+              </w:rPr>
+              <w:t xml:space="preserve">It predicts how long it takes to find a </w:t>
+            </w:r>
+            <w:r>
+              <w:rPr>
+                <w:lang w:bidi="he-IL"/>
+              </w:rPr>
+              <w:t>number</w:t>
+            </w:r>
+            <w:r>
+              <w:rPr>
+                <w:lang w:bidi="he-IL"/>
+              </w:rPr>
+              <w:t xml:space="preserve"> using the binary search.</w:t>
+            </w:r>
           </w:p>
         </w:tc>
       </w:tr>
@@ -2700,6 +3178,12 @@
                 <w:lang w:bidi="he-IL"/>
               </w:rPr>
             </w:pPr>
+            <w:r>
+              <w:rPr>
+                <w:lang w:bidi="he-IL"/>
+              </w:rPr>
+              <w:t>Not Found is the absolute worst case for how it takes to find a number. Worst case is how long it could take in total.</w:t>
+            </w:r>
           </w:p>
         </w:tc>
       </w:tr>
@@ -2750,6 +3234,12 @@
                 <w:lang w:bidi="he-IL"/>
               </w:rPr>
             </w:pPr>
+            <w:r>
+              <w:rPr>
+                <w:lang w:bidi="he-IL"/>
+              </w:rPr>
+              <w:t>Because binary search requires a sorted array. It can take longer to sort the array and then search it with binary than it would with a linear search.</w:t>
+            </w:r>
           </w:p>
         </w:tc>
       </w:tr>
@@ -2815,6 +3305,31 @@
                 <w:lang w:bidi="he-IL"/>
               </w:rPr>
             </w:pPr>
+            <w:r>
+              <w:rPr>
+                <w:lang w:bidi="he-IL"/>
+              </w:rPr>
+              <w:t>N is the number of elements in the array.</w:t>
+            </w:r>
+          </w:p>
+          <w:p>
+            <w:pPr>
+              <w:rPr>
+                <w:lang w:bidi="he-IL"/>
+              </w:rPr>
+            </w:pPr>
+            <w:r>
+              <w:rPr>
+                <w:lang w:bidi="he-IL"/>
+              </w:rPr>
+              <w:t>The running time of the binary search algorithm is logarithmic. It works better for larger arrays</w:t>
+            </w:r>
+            <w:r>
+              <w:rPr>
+                <w:lang w:bidi="he-IL"/>
+              </w:rPr>
+              <w:t>.</w:t>
+            </w:r>
           </w:p>
         </w:tc>
       </w:tr>
@@ -2859,6 +3374,7 @@
         </w:numPr>
       </w:pPr>
       <w:r>
+        <w:lastRenderedPageBreak/>
         <w:t>In the video we examine the behavior of the BubbleSort algorithm.  Is the implementation that we’re examining optimized in any way?</w:t>
       </w:r>
       <w:r>
@@ -2900,6 +3416,12 @@
                 <w:lang w:bidi="he-IL"/>
               </w:rPr>
             </w:pPr>
+            <w:r>
+              <w:rPr>
+                <w:lang w:bidi="he-IL"/>
+              </w:rPr>
+              <w:t>We are assuming that the BubbleSort algorithm is the base algorithm and not optimized in any way.</w:t>
+            </w:r>
           </w:p>
         </w:tc>
       </w:tr>
@@ -2950,6 +3472,12 @@
                 <w:lang w:bidi="he-IL"/>
               </w:rPr>
             </w:pPr>
+            <w:r>
+              <w:rPr>
+                <w:lang w:bidi="he-IL"/>
+              </w:rPr>
+              <w:t>The number of times the numbers are swapped before the array is sorted.</w:t>
+            </w:r>
           </w:p>
         </w:tc>
       </w:tr>
@@ -3000,6 +3528,12 @@
                 <w:lang w:bidi="he-IL"/>
               </w:rPr>
             </w:pPr>
+            <w:r>
+              <w:rPr>
+                <w:lang w:bidi="he-IL"/>
+              </w:rPr>
+              <w:t>It would appear as an exponential graph. It would continue to increase forever for as long as the array increases.</w:t>
+            </w:r>
           </w:p>
         </w:tc>
       </w:tr>
@@ -3017,15 +3551,7 @@
       </w:r>
       <w:r>
         <w:br/>
-        <w:t xml:space="preserve">Explain (briefly and intuitively) </w:t>
-      </w:r>
-      <w:proofErr w:type="gramStart"/>
-      <w:r>
-        <w:t>your</w:t>
-      </w:r>
-      <w:proofErr w:type="gramEnd"/>
-      <w:r>
-        <w:t xml:space="preserve"> reasoning.</w:t>
+        <w:t>Explain (briefly and intuitively) your reasoning.</w:t>
       </w:r>
       <w:r>
         <w:br/>
@@ -3066,6 +3592,12 @@
                 <w:lang w:bidi="he-IL"/>
               </w:rPr>
             </w:pPr>
+            <w:r>
+              <w:rPr>
+                <w:lang w:bidi="he-IL"/>
+              </w:rPr>
+              <w:t>It would be better to use a linear search. Because there’s so many elements in the array it would take longer to sort it and then read it then search one by one until the element is found.</w:t>
+            </w:r>
           </w:p>
         </w:tc>
       </w:tr>
@@ -3134,16 +3666,34 @@
                 <w:lang w:bidi="he-IL"/>
               </w:rPr>
             </w:pPr>
+            <w:r>
+              <w:rPr>
+                <w:lang w:bidi="he-IL"/>
+              </w:rPr>
+              <w:t>O(N2)</w:t>
+            </w:r>
+          </w:p>
+          <w:p>
+            <w:pPr>
+              <w:rPr>
+                <w:lang w:bidi="he-IL"/>
+              </w:rPr>
+            </w:pPr>
+            <w:r>
+              <w:rPr>
+                <w:lang w:bidi="he-IL"/>
+              </w:rPr>
+              <w:t>O(n) is the best-case running time for bubble osrt.</w:t>
+            </w:r>
+            <w:bookmarkStart w:id="0" w:name="_GoBack"/>
+            <w:bookmarkEnd w:id="0"/>
           </w:p>
         </w:tc>
       </w:tr>
     </w:tbl>
     <w:p/>
     <w:p/>
-    <w:p>
-      <w:bookmarkStart w:id="0" w:name="_GoBack"/>
-      <w:bookmarkEnd w:id="0"/>
-    </w:p>
+    <w:p/>
     <w:sectPr>
       <w:headerReference w:type="default" r:id="rId8"/>
       <w:pgSz w:w="12240" w:h="15840"/>
@@ -3156,7 +3706,7 @@
 </file>
 
 <file path=word/endnotes.xml><?xml version="1.0" encoding="utf-8"?>
-<w:endnotes xmlns:wpc="http://schemas.microsoft.com/office/word/2010/wordprocessingCanvas" xmlns:mc="http://schemas.openxmlformats.org/markup-compatibility/2006" xmlns:o="urn:schemas-microsoft-com:office:office" xmlns:r="http://schemas.openxmlformats.org/officeDocument/2006/relationships" xmlns:m="http://schemas.openxmlformats.org/officeDocument/2006/math" xmlns:v="urn:schemas-microsoft-com:vml" xmlns:wp14="http://schemas.microsoft.com/office/word/2010/wordprocessingDrawing" xmlns:wp="http://schemas.openxmlformats.org/drawingml/2006/wordprocessingDrawing" xmlns:w10="urn:schemas-microsoft-com:office:word" xmlns:w="http://schemas.openxmlformats.org/wordprocessingml/2006/main" xmlns:w14="http://schemas.microsoft.com/office/word/2010/wordml" xmlns:w15="http://schemas.microsoft.com/office/word/2012/wordml" xmlns:wpg="http://schemas.microsoft.com/office/word/2010/wordprocessingGroup" xmlns:wpi="http://schemas.microsoft.com/office/word/2010/wordprocessingInk" xmlns:wne="http://schemas.microsoft.com/office/word/2006/wordml" xmlns:wps="http://schemas.microsoft.com/office/word/2010/wordprocessingShape" mc:Ignorable="w14 w15 wp14">
+<w:endnotes xmlns:wpc="http://schemas.microsoft.com/office/word/2010/wordprocessingCanvas" xmlns:cx="http://schemas.microsoft.com/office/drawing/2014/chartex" xmlns:cx1="http://schemas.microsoft.com/office/drawing/2015/9/8/chartex" xmlns:cx2="http://schemas.microsoft.com/office/drawing/2015/10/21/chartex" xmlns:cx3="http://schemas.microsoft.com/office/drawing/2016/5/9/chartex" xmlns:cx4="http://schemas.microsoft.com/office/drawing/2016/5/10/chartex" xmlns:cx5="http://schemas.microsoft.com/office/drawing/2016/5/11/chartex" xmlns:cx6="http://schemas.microsoft.com/office/drawing/2016/5/12/chartex" xmlns:cx7="http://schemas.microsoft.com/office/drawing/2016/5/13/chartex" xmlns:cx8="http://schemas.microsoft.com/office/drawing/2016/5/14/chartex" xmlns:mc="http://schemas.openxmlformats.org/markup-compatibility/2006" xmlns:aink="http://schemas.microsoft.com/office/drawing/2016/ink" xmlns:am3d="http://schemas.microsoft.com/office/drawing/2017/model3d" xmlns:o="urn:schemas-microsoft-com:office:office" xmlns:r="http://schemas.openxmlformats.org/officeDocument/2006/relationships" xmlns:m="http://schemas.openxmlformats.org/officeDocument/2006/math" xmlns:v="urn:schemas-microsoft-com:vml" xmlns:wp14="http://schemas.microsoft.com/office/word/2010/wordprocessingDrawing" xmlns:wp="http://schemas.openxmlformats.org/drawingml/2006/wordprocessingDrawing" xmlns:w10="urn:schemas-microsoft-com:office:word" xmlns:w="http://schemas.openxmlformats.org/wordprocessingml/2006/main" xmlns:w14="http://schemas.microsoft.com/office/word/2010/wordml" xmlns:w15="http://schemas.microsoft.com/office/word/2012/wordml" xmlns:w16cid="http://schemas.microsoft.com/office/word/2016/wordml/cid" xmlns:w16se="http://schemas.microsoft.com/office/word/2015/wordml/symex" xmlns:wpg="http://schemas.microsoft.com/office/word/2010/wordprocessingGroup" xmlns:wpi="http://schemas.microsoft.com/office/word/2010/wordprocessingInk" xmlns:wne="http://schemas.microsoft.com/office/word/2006/wordml" xmlns:wps="http://schemas.microsoft.com/office/word/2010/wordprocessingShape" mc:Ignorable="w14 w15 w16se w16cid wp14">
   <w:endnote w:type="separator" w:id="-1">
     <w:p>
       <w:pPr>
@@ -3181,7 +3731,7 @@
 </file>
 
 <file path=word/footnotes.xml><?xml version="1.0" encoding="utf-8"?>
-<w:footnotes xmlns:wpc="http://schemas.microsoft.com/office/word/2010/wordprocessingCanvas" xmlns:mc="http://schemas.openxmlformats.org/markup-compatibility/2006" xmlns:o="urn:schemas-microsoft-com:office:office" xmlns:r="http://schemas.openxmlformats.org/officeDocument/2006/relationships" xmlns:m="http://schemas.openxmlformats.org/officeDocument/2006/math" xmlns:v="urn:schemas-microsoft-com:vml" xmlns:wp14="http://schemas.microsoft.com/office/word/2010/wordprocessingDrawing" xmlns:wp="http://schemas.openxmlformats.org/drawingml/2006/wordprocessingDrawing" xmlns:w10="urn:schemas-microsoft-com:office:word" xmlns:w="http://schemas.openxmlformats.org/wordprocessingml/2006/main" xmlns:w14="http://schemas.microsoft.com/office/word/2010/wordml" xmlns:w15="http://schemas.microsoft.com/office/word/2012/wordml" xmlns:wpg="http://schemas.microsoft.com/office/word/2010/wordprocessingGroup" xmlns:wpi="http://schemas.microsoft.com/office/word/2010/wordprocessingInk" xmlns:wne="http://schemas.microsoft.com/office/word/2006/wordml" xmlns:wps="http://schemas.microsoft.com/office/word/2010/wordprocessingShape" mc:Ignorable="w14 w15 wp14">
+<w:footnotes xmlns:wpc="http://schemas.microsoft.com/office/word/2010/wordprocessingCanvas" xmlns:cx="http://schemas.microsoft.com/office/drawing/2014/chartex" xmlns:cx1="http://schemas.microsoft.com/office/drawing/2015/9/8/chartex" xmlns:cx2="http://schemas.microsoft.com/office/drawing/2015/10/21/chartex" xmlns:cx3="http://schemas.microsoft.com/office/drawing/2016/5/9/chartex" xmlns:cx4="http://schemas.microsoft.com/office/drawing/2016/5/10/chartex" xmlns:cx5="http://schemas.microsoft.com/office/drawing/2016/5/11/chartex" xmlns:cx6="http://schemas.microsoft.com/office/drawing/2016/5/12/chartex" xmlns:cx7="http://schemas.microsoft.com/office/drawing/2016/5/13/chartex" xmlns:cx8="http://schemas.microsoft.com/office/drawing/2016/5/14/chartex" xmlns:mc="http://schemas.openxmlformats.org/markup-compatibility/2006" xmlns:aink="http://schemas.microsoft.com/office/drawing/2016/ink" xmlns:am3d="http://schemas.microsoft.com/office/drawing/2017/model3d" xmlns:o="urn:schemas-microsoft-com:office:office" xmlns:r="http://schemas.openxmlformats.org/officeDocument/2006/relationships" xmlns:m="http://schemas.openxmlformats.org/officeDocument/2006/math" xmlns:v="urn:schemas-microsoft-com:vml" xmlns:wp14="http://schemas.microsoft.com/office/word/2010/wordprocessingDrawing" xmlns:wp="http://schemas.openxmlformats.org/drawingml/2006/wordprocessingDrawing" xmlns:w10="urn:schemas-microsoft-com:office:word" xmlns:w="http://schemas.openxmlformats.org/wordprocessingml/2006/main" xmlns:w14="http://schemas.microsoft.com/office/word/2010/wordml" xmlns:w15="http://schemas.microsoft.com/office/word/2012/wordml" xmlns:w16cid="http://schemas.microsoft.com/office/word/2016/wordml/cid" xmlns:w16se="http://schemas.microsoft.com/office/word/2015/wordml/symex" xmlns:wpg="http://schemas.microsoft.com/office/word/2010/wordprocessingGroup" xmlns:wpi="http://schemas.microsoft.com/office/word/2010/wordprocessingInk" xmlns:wne="http://schemas.microsoft.com/office/word/2006/wordml" xmlns:wps="http://schemas.microsoft.com/office/word/2010/wordprocessingShape" mc:Ignorable="w14 w15 w16se w16cid wp14">
   <w:footnote w:type="separator" w:id="-1">
     <w:p>
       <w:pPr>
@@ -3206,7 +3756,7 @@
 </file>
 
 <file path=word/header1.xml><?xml version="1.0" encoding="utf-8"?>
-<w:hdr xmlns:wpc="http://schemas.microsoft.com/office/word/2010/wordprocessingCanvas" xmlns:mc="http://schemas.openxmlformats.org/markup-compatibility/2006" xmlns:o="urn:schemas-microsoft-com:office:office" xmlns:r="http://schemas.openxmlformats.org/officeDocument/2006/relationships" xmlns:m="http://schemas.openxmlformats.org/officeDocument/2006/math" xmlns:v="urn:schemas-microsoft-com:vml" xmlns:wp14="http://schemas.microsoft.com/office/word/2010/wordprocessingDrawing" xmlns:wp="http://schemas.openxmlformats.org/drawingml/2006/wordprocessingDrawing" xmlns:w10="urn:schemas-microsoft-com:office:word" xmlns:w="http://schemas.openxmlformats.org/wordprocessingml/2006/main" xmlns:w14="http://schemas.microsoft.com/office/word/2010/wordml" xmlns:w15="http://schemas.microsoft.com/office/word/2012/wordml" xmlns:wpg="http://schemas.microsoft.com/office/word/2010/wordprocessingGroup" xmlns:wpi="http://schemas.microsoft.com/office/word/2010/wordprocessingInk" xmlns:wne="http://schemas.microsoft.com/office/word/2006/wordml" xmlns:wps="http://schemas.microsoft.com/office/word/2010/wordprocessingShape" mc:Ignorable="w14 w15 wp14">
+<w:hdr xmlns:wpc="http://schemas.microsoft.com/office/word/2010/wordprocessingCanvas" xmlns:cx="http://schemas.microsoft.com/office/drawing/2014/chartex" xmlns:cx1="http://schemas.microsoft.com/office/drawing/2015/9/8/chartex" xmlns:cx2="http://schemas.microsoft.com/office/drawing/2015/10/21/chartex" xmlns:cx3="http://schemas.microsoft.com/office/drawing/2016/5/9/chartex" xmlns:cx4="http://schemas.microsoft.com/office/drawing/2016/5/10/chartex" xmlns:cx5="http://schemas.microsoft.com/office/drawing/2016/5/11/chartex" xmlns:cx6="http://schemas.microsoft.com/office/drawing/2016/5/12/chartex" xmlns:cx7="http://schemas.microsoft.com/office/drawing/2016/5/13/chartex" xmlns:cx8="http://schemas.microsoft.com/office/drawing/2016/5/14/chartex" xmlns:mc="http://schemas.openxmlformats.org/markup-compatibility/2006" xmlns:aink="http://schemas.microsoft.com/office/drawing/2016/ink" xmlns:am3d="http://schemas.microsoft.com/office/drawing/2017/model3d" xmlns:o="urn:schemas-microsoft-com:office:office" xmlns:r="http://schemas.openxmlformats.org/officeDocument/2006/relationships" xmlns:m="http://schemas.openxmlformats.org/officeDocument/2006/math" xmlns:v="urn:schemas-microsoft-com:vml" xmlns:wp14="http://schemas.microsoft.com/office/word/2010/wordprocessingDrawing" xmlns:wp="http://schemas.openxmlformats.org/drawingml/2006/wordprocessingDrawing" xmlns:w10="urn:schemas-microsoft-com:office:word" xmlns:w="http://schemas.openxmlformats.org/wordprocessingml/2006/main" xmlns:w14="http://schemas.microsoft.com/office/word/2010/wordml" xmlns:w15="http://schemas.microsoft.com/office/word/2012/wordml" xmlns:w16cid="http://schemas.microsoft.com/office/word/2016/wordml/cid" xmlns:w16se="http://schemas.microsoft.com/office/word/2015/wordml/symex" xmlns:wpg="http://schemas.microsoft.com/office/word/2010/wordprocessingGroup" xmlns:wpi="http://schemas.microsoft.com/office/word/2010/wordprocessingInk" xmlns:wne="http://schemas.microsoft.com/office/word/2006/wordml" xmlns:wps="http://schemas.microsoft.com/office/word/2010/wordprocessingShape" mc:Ignorable="w14 w15 w16se w16cid wp14">
   <w:p>
     <w:pPr>
       <w:tabs>
@@ -3268,8 +3818,8 @@
 </file>
 
 <file path=word/numbering.xml><?xml version="1.0" encoding="utf-8"?>
-<w:numbering xmlns:wpc="http://schemas.microsoft.com/office/word/2010/wordprocessingCanvas" xmlns:mc="http://schemas.openxmlformats.org/markup-compatibility/2006" xmlns:o="urn:schemas-microsoft-com:office:office" xmlns:r="http://schemas.openxmlformats.org/officeDocument/2006/relationships" xmlns:m="http://schemas.openxmlformats.org/officeDocument/2006/math" xmlns:v="urn:schemas-microsoft-com:vml" xmlns:wp14="http://schemas.microsoft.com/office/word/2010/wordprocessingDrawing" xmlns:wp="http://schemas.openxmlformats.org/drawingml/2006/wordprocessingDrawing" xmlns:w10="urn:schemas-microsoft-com:office:word" xmlns:w="http://schemas.openxmlformats.org/wordprocessingml/2006/main" xmlns:w14="http://schemas.microsoft.com/office/word/2010/wordml" xmlns:w15="http://schemas.microsoft.com/office/word/2012/wordml" xmlns:wpg="http://schemas.microsoft.com/office/word/2010/wordprocessingGroup" xmlns:wpi="http://schemas.microsoft.com/office/word/2010/wordprocessingInk" xmlns:wne="http://schemas.microsoft.com/office/word/2006/wordml" xmlns:wps="http://schemas.microsoft.com/office/word/2010/wordprocessingShape" mc:Ignorable="w14 w15 wp14">
-  <w:abstractNum w:abstractNumId="0">
+<w:numbering xmlns:wpc="http://schemas.microsoft.com/office/word/2010/wordprocessingCanvas" xmlns:cx="http://schemas.microsoft.com/office/drawing/2014/chartex" xmlns:cx1="http://schemas.microsoft.com/office/drawing/2015/9/8/chartex" xmlns:cx2="http://schemas.microsoft.com/office/drawing/2015/10/21/chartex" xmlns:cx3="http://schemas.microsoft.com/office/drawing/2016/5/9/chartex" xmlns:cx4="http://schemas.microsoft.com/office/drawing/2016/5/10/chartex" xmlns:cx5="http://schemas.microsoft.com/office/drawing/2016/5/11/chartex" xmlns:cx6="http://schemas.microsoft.com/office/drawing/2016/5/12/chartex" xmlns:cx7="http://schemas.microsoft.com/office/drawing/2016/5/13/chartex" xmlns:cx8="http://schemas.microsoft.com/office/drawing/2016/5/14/chartex" xmlns:mc="http://schemas.openxmlformats.org/markup-compatibility/2006" xmlns:aink="http://schemas.microsoft.com/office/drawing/2016/ink" xmlns:am3d="http://schemas.microsoft.com/office/drawing/2017/model3d" xmlns:o="urn:schemas-microsoft-com:office:office" xmlns:r="http://schemas.openxmlformats.org/officeDocument/2006/relationships" xmlns:m="http://schemas.openxmlformats.org/officeDocument/2006/math" xmlns:v="urn:schemas-microsoft-com:vml" xmlns:wp14="http://schemas.microsoft.com/office/word/2010/wordprocessingDrawing" xmlns:wp="http://schemas.openxmlformats.org/drawingml/2006/wordprocessingDrawing" xmlns:w10="urn:schemas-microsoft-com:office:word" xmlns:w="http://schemas.openxmlformats.org/wordprocessingml/2006/main" xmlns:w14="http://schemas.microsoft.com/office/word/2010/wordml" xmlns:w15="http://schemas.microsoft.com/office/word/2012/wordml" xmlns:w16cid="http://schemas.microsoft.com/office/word/2016/wordml/cid" xmlns:w16se="http://schemas.microsoft.com/office/word/2015/wordml/symex" xmlns:wpg="http://schemas.microsoft.com/office/word/2010/wordprocessingGroup" xmlns:wpi="http://schemas.microsoft.com/office/word/2010/wordprocessingInk" xmlns:wne="http://schemas.microsoft.com/office/word/2006/wordml" xmlns:wps="http://schemas.microsoft.com/office/word/2010/wordprocessingShape" mc:Ignorable="w14 w15 w16se w16cid wp14">
+  <w:abstractNum w:abstractNumId="0" w15:restartNumberingAfterBreak="0">
     <w:nsid w:val="08F131E2"/>
     <w:multiLevelType w:val="hybridMultilevel"/>
     <w:tmpl w:val="6284B7F4"/>
@@ -3358,7 +3908,7 @@
       </w:pPr>
     </w:lvl>
   </w:abstractNum>
-  <w:abstractNum w:abstractNumId="1">
+  <w:abstractNum w:abstractNumId="1" w15:restartNumberingAfterBreak="0">
     <w:nsid w:val="0B7A6EC9"/>
     <w:multiLevelType w:val="hybridMultilevel"/>
     <w:tmpl w:val="78D2B236"/>
@@ -3447,7 +3997,7 @@
       </w:pPr>
     </w:lvl>
   </w:abstractNum>
-  <w:abstractNum w:abstractNumId="2">
+  <w:abstractNum w:abstractNumId="2" w15:restartNumberingAfterBreak="0">
     <w:nsid w:val="0EA32E42"/>
     <w:multiLevelType w:val="hybridMultilevel"/>
     <w:tmpl w:val="ACF48610"/>
@@ -3536,7 +4086,7 @@
       </w:pPr>
     </w:lvl>
   </w:abstractNum>
-  <w:abstractNum w:abstractNumId="3">
+  <w:abstractNum w:abstractNumId="3" w15:restartNumberingAfterBreak="0">
     <w:nsid w:val="19C845C9"/>
     <w:multiLevelType w:val="hybridMultilevel"/>
     <w:tmpl w:val="1C926A48"/>
@@ -3625,7 +4175,7 @@
       </w:pPr>
     </w:lvl>
   </w:abstractNum>
-  <w:abstractNum w:abstractNumId="4">
+  <w:abstractNum w:abstractNumId="4" w15:restartNumberingAfterBreak="0">
     <w:nsid w:val="19E52DA2"/>
     <w:multiLevelType w:val="hybridMultilevel"/>
     <w:tmpl w:val="80560A96"/>
@@ -3714,7 +4264,7 @@
       </w:pPr>
     </w:lvl>
   </w:abstractNum>
-  <w:abstractNum w:abstractNumId="5">
+  <w:abstractNum w:abstractNumId="5" w15:restartNumberingAfterBreak="0">
     <w:nsid w:val="1DC11CE9"/>
     <w:multiLevelType w:val="hybridMultilevel"/>
     <w:tmpl w:val="687E2A6E"/>
@@ -3803,7 +4353,7 @@
       </w:pPr>
     </w:lvl>
   </w:abstractNum>
-  <w:abstractNum w:abstractNumId="6">
+  <w:abstractNum w:abstractNumId="6" w15:restartNumberingAfterBreak="0">
     <w:nsid w:val="201A2FB6"/>
     <w:multiLevelType w:val="hybridMultilevel"/>
     <w:tmpl w:val="33B03A98"/>
@@ -3892,7 +4442,7 @@
       </w:pPr>
     </w:lvl>
   </w:abstractNum>
-  <w:abstractNum w:abstractNumId="7">
+  <w:abstractNum w:abstractNumId="7" w15:restartNumberingAfterBreak="0">
     <w:nsid w:val="291715A3"/>
     <w:multiLevelType w:val="hybridMultilevel"/>
     <w:tmpl w:val="33B03A98"/>
@@ -3981,7 +4531,7 @@
       </w:pPr>
     </w:lvl>
   </w:abstractNum>
-  <w:abstractNum w:abstractNumId="8">
+  <w:abstractNum w:abstractNumId="8" w15:restartNumberingAfterBreak="0">
     <w:nsid w:val="2E924E15"/>
     <w:multiLevelType w:val="hybridMultilevel"/>
     <w:tmpl w:val="687E2A6E"/>
@@ -4070,7 +4620,7 @@
       </w:pPr>
     </w:lvl>
   </w:abstractNum>
-  <w:abstractNum w:abstractNumId="9">
+  <w:abstractNum w:abstractNumId="9" w15:restartNumberingAfterBreak="0">
     <w:nsid w:val="312D3E6E"/>
     <w:multiLevelType w:val="hybridMultilevel"/>
     <w:tmpl w:val="456EEF50"/>
@@ -4159,7 +4709,7 @@
       </w:pPr>
     </w:lvl>
   </w:abstractNum>
-  <w:abstractNum w:abstractNumId="10">
+  <w:abstractNum w:abstractNumId="10" w15:restartNumberingAfterBreak="0">
     <w:nsid w:val="34DA4AAE"/>
     <w:multiLevelType w:val="hybridMultilevel"/>
     <w:tmpl w:val="32204D36"/>
@@ -4248,7 +4798,7 @@
       </w:pPr>
     </w:lvl>
   </w:abstractNum>
-  <w:abstractNum w:abstractNumId="11">
+  <w:abstractNum w:abstractNumId="11" w15:restartNumberingAfterBreak="0">
     <w:nsid w:val="3ABC6FF0"/>
     <w:multiLevelType w:val="hybridMultilevel"/>
     <w:tmpl w:val="6284B7F4"/>
@@ -4337,7 +4887,7 @@
       </w:pPr>
     </w:lvl>
   </w:abstractNum>
-  <w:abstractNum w:abstractNumId="12">
+  <w:abstractNum w:abstractNumId="12" w15:restartNumberingAfterBreak="0">
     <w:nsid w:val="3E935584"/>
     <w:multiLevelType w:val="hybridMultilevel"/>
     <w:tmpl w:val="8996D578"/>
@@ -4426,7 +4976,7 @@
       </w:pPr>
     </w:lvl>
   </w:abstractNum>
-  <w:abstractNum w:abstractNumId="13">
+  <w:abstractNum w:abstractNumId="13" w15:restartNumberingAfterBreak="0">
     <w:nsid w:val="40011EFE"/>
     <w:multiLevelType w:val="hybridMultilevel"/>
     <w:tmpl w:val="687E2A6E"/>
@@ -4515,7 +5065,7 @@
       </w:pPr>
     </w:lvl>
   </w:abstractNum>
-  <w:abstractNum w:abstractNumId="14">
+  <w:abstractNum w:abstractNumId="14" w15:restartNumberingAfterBreak="0">
     <w:nsid w:val="41FB0E7A"/>
     <w:multiLevelType w:val="multilevel"/>
     <w:tmpl w:val="2AC64030"/>
@@ -4628,7 +5178,7 @@
       </w:pPr>
     </w:lvl>
   </w:abstractNum>
-  <w:abstractNum w:abstractNumId="15">
+  <w:abstractNum w:abstractNumId="15" w15:restartNumberingAfterBreak="0">
     <w:nsid w:val="42626109"/>
     <w:multiLevelType w:val="hybridMultilevel"/>
     <w:tmpl w:val="BA002D08"/>
@@ -4741,7 +5291,7 @@
       </w:rPr>
     </w:lvl>
   </w:abstractNum>
-  <w:abstractNum w:abstractNumId="16">
+  <w:abstractNum w:abstractNumId="16" w15:restartNumberingAfterBreak="0">
     <w:nsid w:val="463B0307"/>
     <w:multiLevelType w:val="hybridMultilevel"/>
     <w:tmpl w:val="6284B7F4"/>
@@ -4830,7 +5380,7 @@
       </w:pPr>
     </w:lvl>
   </w:abstractNum>
-  <w:abstractNum w:abstractNumId="17">
+  <w:abstractNum w:abstractNumId="17" w15:restartNumberingAfterBreak="0">
     <w:nsid w:val="467A7A4C"/>
     <w:multiLevelType w:val="hybridMultilevel"/>
     <w:tmpl w:val="ACF48610"/>
@@ -4919,7 +5469,7 @@
       </w:pPr>
     </w:lvl>
   </w:abstractNum>
-  <w:abstractNum w:abstractNumId="18">
+  <w:abstractNum w:abstractNumId="18" w15:restartNumberingAfterBreak="0">
     <w:nsid w:val="46A029A7"/>
     <w:multiLevelType w:val="hybridMultilevel"/>
     <w:tmpl w:val="5D389AF8"/>
@@ -5008,7 +5558,7 @@
       </w:pPr>
     </w:lvl>
   </w:abstractNum>
-  <w:abstractNum w:abstractNumId="19">
+  <w:abstractNum w:abstractNumId="19" w15:restartNumberingAfterBreak="0">
     <w:nsid w:val="499E6CF9"/>
     <w:multiLevelType w:val="hybridMultilevel"/>
     <w:tmpl w:val="96F82AD0"/>
@@ -5097,7 +5647,7 @@
       </w:pPr>
     </w:lvl>
   </w:abstractNum>
-  <w:abstractNum w:abstractNumId="20">
+  <w:abstractNum w:abstractNumId="20" w15:restartNumberingAfterBreak="0">
     <w:nsid w:val="52D3212F"/>
     <w:multiLevelType w:val="hybridMultilevel"/>
     <w:tmpl w:val="6284B7F4"/>
@@ -5186,7 +5736,7 @@
       </w:pPr>
     </w:lvl>
   </w:abstractNum>
-  <w:abstractNum w:abstractNumId="21">
+  <w:abstractNum w:abstractNumId="21" w15:restartNumberingAfterBreak="0">
     <w:nsid w:val="55A4425F"/>
     <w:multiLevelType w:val="hybridMultilevel"/>
     <w:tmpl w:val="687E2A6E"/>
@@ -5275,7 +5825,7 @@
       </w:pPr>
     </w:lvl>
   </w:abstractNum>
-  <w:abstractNum w:abstractNumId="22">
+  <w:abstractNum w:abstractNumId="22" w15:restartNumberingAfterBreak="0">
     <w:nsid w:val="5DAA1095"/>
     <w:multiLevelType w:val="hybridMultilevel"/>
     <w:tmpl w:val="872C1152"/>
@@ -5364,7 +5914,7 @@
       </w:pPr>
     </w:lvl>
   </w:abstractNum>
-  <w:abstractNum w:abstractNumId="23">
+  <w:abstractNum w:abstractNumId="23" w15:restartNumberingAfterBreak="0">
     <w:nsid w:val="67224DC4"/>
     <w:multiLevelType w:val="hybridMultilevel"/>
     <w:tmpl w:val="78D2B236"/>
@@ -5453,7 +6003,7 @@
       </w:pPr>
     </w:lvl>
   </w:abstractNum>
-  <w:abstractNum w:abstractNumId="24">
+  <w:abstractNum w:abstractNumId="24" w15:restartNumberingAfterBreak="0">
     <w:nsid w:val="67FE5AF6"/>
     <w:multiLevelType w:val="hybridMultilevel"/>
     <w:tmpl w:val="872C1152"/>
@@ -5542,7 +6092,7 @@
       </w:pPr>
     </w:lvl>
   </w:abstractNum>
-  <w:abstractNum w:abstractNumId="25">
+  <w:abstractNum w:abstractNumId="25" w15:restartNumberingAfterBreak="0">
     <w:nsid w:val="686C3501"/>
     <w:multiLevelType w:val="hybridMultilevel"/>
     <w:tmpl w:val="687E2A6E"/>
@@ -5631,7 +6181,7 @@
       </w:pPr>
     </w:lvl>
   </w:abstractNum>
-  <w:abstractNum w:abstractNumId="26">
+  <w:abstractNum w:abstractNumId="26" w15:restartNumberingAfterBreak="0">
     <w:nsid w:val="68780884"/>
     <w:multiLevelType w:val="hybridMultilevel"/>
     <w:tmpl w:val="6284B7F4"/>
@@ -5720,7 +6270,7 @@
       </w:pPr>
     </w:lvl>
   </w:abstractNum>
-  <w:abstractNum w:abstractNumId="27">
+  <w:abstractNum w:abstractNumId="27" w15:restartNumberingAfterBreak="0">
     <w:nsid w:val="69860B3C"/>
     <w:multiLevelType w:val="hybridMultilevel"/>
     <w:tmpl w:val="6284B7F4"/>
@@ -5809,7 +6359,7 @@
       </w:pPr>
     </w:lvl>
   </w:abstractNum>
-  <w:abstractNum w:abstractNumId="28">
+  <w:abstractNum w:abstractNumId="28" w15:restartNumberingAfterBreak="0">
     <w:nsid w:val="6BCD6924"/>
     <w:multiLevelType w:val="hybridMultilevel"/>
     <w:tmpl w:val="6284B7F4"/>
@@ -5898,7 +6448,7 @@
       </w:pPr>
     </w:lvl>
   </w:abstractNum>
-  <w:abstractNum w:abstractNumId="29">
+  <w:abstractNum w:abstractNumId="29" w15:restartNumberingAfterBreak="0">
     <w:nsid w:val="71AB7D90"/>
     <w:multiLevelType w:val="hybridMultilevel"/>
     <w:tmpl w:val="8996D578"/>
@@ -5987,7 +6537,7 @@
       </w:pPr>
     </w:lvl>
   </w:abstractNum>
-  <w:abstractNum w:abstractNumId="30">
+  <w:abstractNum w:abstractNumId="30" w15:restartNumberingAfterBreak="0">
     <w:nsid w:val="75A74FB0"/>
     <w:multiLevelType w:val="hybridMultilevel"/>
     <w:tmpl w:val="6284B7F4"/>
@@ -6076,7 +6626,7 @@
       </w:pPr>
     </w:lvl>
   </w:abstractNum>
-  <w:abstractNum w:abstractNumId="31">
+  <w:abstractNum w:abstractNumId="31" w15:restartNumberingAfterBreak="0">
     <w:nsid w:val="786342B4"/>
     <w:multiLevelType w:val="hybridMultilevel"/>
     <w:tmpl w:val="039E2BD2"/>
@@ -6295,7 +6845,7 @@
 </file>
 
 <file path=word/styles.xml><?xml version="1.0" encoding="utf-8"?>
-<w:styles xmlns:mc="http://schemas.openxmlformats.org/markup-compatibility/2006" xmlns:r="http://schemas.openxmlformats.org/officeDocument/2006/relationships" xmlns:w="http://schemas.openxmlformats.org/wordprocessingml/2006/main" xmlns:w14="http://schemas.microsoft.com/office/word/2010/wordml" xmlns:w15="http://schemas.microsoft.com/office/word/2012/wordml" mc:Ignorable="w14 w15">
+<w:styles xmlns:mc="http://schemas.openxmlformats.org/markup-compatibility/2006" xmlns:r="http://schemas.openxmlformats.org/officeDocument/2006/relationships" xmlns:w="http://schemas.openxmlformats.org/wordprocessingml/2006/main" xmlns:w14="http://schemas.microsoft.com/office/word/2010/wordml" xmlns:w15="http://schemas.microsoft.com/office/word/2012/wordml" xmlns:w16cid="http://schemas.microsoft.com/office/word/2016/wordml/cid" xmlns:w16se="http://schemas.microsoft.com/office/word/2015/wordml/symex" mc:Ignorable="w14 w15 w16se w16cid">
   <w:docDefaults>
     <w:rPrDefault>
       <w:rPr>
@@ -6305,7 +6855,7 @@
     </w:rPrDefault>
     <w:pPrDefault/>
   </w:docDefaults>
-  <w:latentStyles w:defLockedState="0" w:defUIPriority="99" w:defSemiHidden="0" w:defUnhideWhenUsed="0" w:defQFormat="0" w:count="371">
+  <w:latentStyles w:defLockedState="0" w:defUIPriority="99" w:defSemiHidden="0" w:defUnhideWhenUsed="0" w:defQFormat="0" w:count="376">
     <w:lsdException w:name="Normal" w:uiPriority="0" w:qFormat="1"/>
     <w:lsdException w:name="heading 1" w:uiPriority="9" w:qFormat="1"/>
     <w:lsdException w:name="heading 2" w:semiHidden="1" w:uiPriority="9" w:unhideWhenUsed="1" w:qFormat="1"/>
@@ -6411,7 +6961,6 @@
     <w:lsdException w:name="HTML Sample" w:semiHidden="1" w:unhideWhenUsed="1"/>
     <w:lsdException w:name="HTML Typewriter" w:semiHidden="1" w:unhideWhenUsed="1"/>
     <w:lsdException w:name="HTML Variable" w:semiHidden="1" w:unhideWhenUsed="1"/>
-    <w:lsdException w:name="Normal Table" w:semiHidden="1" w:unhideWhenUsed="1"/>
     <w:lsdException w:name="annotation subject" w:semiHidden="1" w:unhideWhenUsed="1"/>
     <w:lsdException w:name="No List" w:semiHidden="1" w:unhideWhenUsed="1"/>
     <w:lsdException w:name="Outline List 1" w:semiHidden="1" w:unhideWhenUsed="1"/>
@@ -6454,11 +7003,8 @@
     <w:lsdException w:name="Table Contemporary" w:semiHidden="1" w:unhideWhenUsed="1"/>
     <w:lsdException w:name="Table Elegant" w:semiHidden="1" w:unhideWhenUsed="1"/>
     <w:lsdException w:name="Table Professional" w:semiHidden="1" w:unhideWhenUsed="1"/>
-    <w:lsdException w:name="Table Subtle 1" w:semiHidden="1" w:unhideWhenUsed="1"/>
     <w:lsdException w:name="Table Subtle 2" w:semiHidden="1" w:unhideWhenUsed="1"/>
     <w:lsdException w:name="Table Web 1" w:semiHidden="1" w:unhideWhenUsed="1"/>
-    <w:lsdException w:name="Table Web 2" w:semiHidden="1" w:unhideWhenUsed="1"/>
-    <w:lsdException w:name="Table Web 3" w:semiHidden="1" w:unhideWhenUsed="1"/>
     <w:lsdException w:name="Balloon Text" w:semiHidden="1" w:unhideWhenUsed="1"/>
     <w:lsdException w:name="Table Grid" w:uiPriority="59"/>
     <w:lsdException w:name="Table Theme" w:semiHidden="1" w:unhideWhenUsed="1"/>
@@ -6677,6 +7223,11 @@
     <w:lsdException w:name="List Table 5 Dark Accent 6" w:uiPriority="50"/>
     <w:lsdException w:name="List Table 6 Colorful Accent 6" w:uiPriority="51"/>
     <w:lsdException w:name="List Table 7 Colorful Accent 6" w:uiPriority="52"/>
+    <w:lsdException w:name="Mention" w:semiHidden="1" w:unhideWhenUsed="1"/>
+    <w:lsdException w:name="Smart Hyperlink" w:semiHidden="1" w:unhideWhenUsed="1"/>
+    <w:lsdException w:name="Hashtag" w:semiHidden="1" w:unhideWhenUsed="1"/>
+    <w:lsdException w:name="Unresolved Mention" w:semiHidden="1" w:unhideWhenUsed="1"/>
+    <w:lsdException w:name="Smart Link" w:semiHidden="1" w:unhideWhenUsed="1"/>
   </w:latentStyles>
   <w:style w:type="paragraph" w:default="1" w:styleId="Normal">
     <w:name w:val="Normal"/>
@@ -7101,7 +7652,7 @@
 </file>
 
 <file path=customXml/itemProps1.xml><?xml version="1.0" encoding="utf-8"?>
-<ds:datastoreItem xmlns:ds="http://schemas.openxmlformats.org/officeDocument/2006/customXml" ds:itemID="{62EEDE29-422C-4A1E-A3BE-8098CD6E4891}">
+<ds:datastoreItem xmlns:ds="http://schemas.openxmlformats.org/officeDocument/2006/customXml" ds:itemID="{2AE8301C-CB99-4330-B65D-C2309BE266F1}">
   <ds:schemaRefs>
     <ds:schemaRef ds:uri="http://schemas.openxmlformats.org/officeDocument/2006/bibliography"/>
   </ds:schemaRefs>

</xml_diff>